<commit_message>
New translations 5 day ux rct_video scripts_core.docx (Afrikaans)
</commit_message>
<xml_diff>
--- a/translations/parenttext_5day_south_africa/af/af_5 Day UX RCT_Video Scripts_core.docx
+++ b/translations/parenttext_5day_south_africa/af/af_5 Day UX RCT_Video Scripts_core.docx
@@ -17,7 +17,7 @@
       <w:bookmarkStart w:colFirst="0" w:colLast="0" w:name="_7wmvq8xb79iz" w:id="0"/>
       <w:bookmarkEnd w:id="0"/>
       <w:r>
-        <w:t xml:space="preserve">{Core Course (Young Children)}</w:t>
+        <w:t xml:space="preserve">{Kernkursus (Jong Kinders)}</w:t>
       </w:r>
     </w:p>
     <w:p>
@@ -207,7 +207,7 @@
                 <w:color w:val="000000"/>
                 <w:shd w:fill="auto" w:val="clear"/>
               </w:rPr>
-              <w:t xml:space="preserve">Welcome back to </w:t>
+              <w:t xml:space="preserve">Welkom terug by </w:t>
             </w:r>
             <w:r>
               <w:fldChar w:fldCharType="begin"/>
@@ -243,141 +243,141 @@
               <w:pStyle w:val="P68B1DB1-Normal4"/>
             </w:pPr>
             <w:r>
-              <w:t xml:space="preserve">Today’s lesson is about spending one-on-one time with your child. Spending special time with your child  will make them feel valued and loved. </w:t>
-              <w:br w:type="textWrapping"/>
-              <w:t xml:space="preserve">It will also build trust and respect, and support children in learning new things. ✨</w:t>
-            </w:r>
-          </w:p>
-          <w:p>
-            <w:pPr>
-              <w:spacing w:after="0" w:line="276" w:lineRule="auto"/>
-              <w:jc w:val="left"/>
-              <w:rPr>
-                <w:color w:val="000000"/>
-                <w:shd w:fill="auto" w:val="clear"/>
-              </w:rPr>
-              <w:pStyle w:val="P68B1DB1-Normal3"/>
-            </w:pPr>
-            <w:r>
-              <w:t xml:space="preserve">Here are three tips to make the most of spending one-on-one time with your child:</w:t>
-              <w:br w:type="textWrapping"/>
-              <w:t xml:space="preserve"> DAY,</w:t>
-              <w:br w:type="textWrapping"/>
-              <w:t xml:space="preserve"> PLAY,</w:t>
-              <w:br w:type="textWrapping"/>
-              <w:t xml:space="preserve"> and STAY</w:t>
-            </w:r>
-          </w:p>
-          <w:p>
-            <w:pPr>
-              <w:spacing w:after="0" w:line="276" w:lineRule="auto"/>
-              <w:jc w:val="left"/>
-              <w:rPr>
-                <w:color w:val="000000"/>
-                <w:shd w:fill="auto" w:val="clear"/>
-              </w:rPr>
-              <w:pStyle w:val="P68B1DB1-Normal3"/>
-            </w:pPr>
-            <w:r>
-              <w:t xml:space="preserve">Let’s get started!</w:t>
-            </w:r>
-          </w:p>
-        </w:tc>
-        <w:tc>
-          <w:tcPr>
-            <w:shd w:fill="auto" w:val="clear"/>
-            <w:tcMar>
-              <w:top w:w="100.0" w:type="dxa"/>
-              <w:left w:w="100.0" w:type="dxa"/>
-              <w:bottom w:w="100.0" w:type="dxa"/>
-              <w:right w:w="100.0" w:type="dxa"/>
-            </w:tcMar>
-            <w:vAlign w:val="top"/>
-          </w:tcPr>
-          <w:p>
-            <w:pPr>
-              <w:spacing w:after="0" w:line="276" w:lineRule="auto"/>
-              <w:jc w:val="left"/>
-              <w:rPr>
-                <w:color w:val="000000"/>
-                <w:shd w:fill="auto" w:val="clear"/>
-              </w:rPr>
-              <w:pStyle w:val="P68B1DB1-Normal3"/>
-            </w:pPr>
-            <w:r>
-              <w:t xml:space="preserve">Spend One-on-One time With my Child</w:t>
-            </w:r>
-          </w:p>
-          <w:p>
-            <w:pPr>
-              <w:spacing w:after="0" w:line="276" w:lineRule="auto"/>
-              <w:jc w:val="left"/>
-              <w:rPr>
-                <w:color w:val="000000"/>
-                <w:shd w:fill="auto" w:val="clear"/>
-              </w:rPr>
-            </w:pPr>
-          </w:p>
-          <w:p>
-            <w:pPr>
-              <w:spacing w:after="0" w:line="276" w:lineRule="auto"/>
-              <w:jc w:val="left"/>
-              <w:rPr>
-                <w:color w:val="000000"/>
-                <w:shd w:fill="auto" w:val="clear"/>
-              </w:rPr>
-              <w:pStyle w:val="P68B1DB1-Normal3"/>
-            </w:pPr>
-            <w:r>
-              <w:t>DAY</w:t>
-            </w:r>
-          </w:p>
-          <w:p>
-            <w:pPr>
-              <w:spacing w:after="0" w:line="276" w:lineRule="auto"/>
-              <w:jc w:val="left"/>
-              <w:rPr>
-                <w:color w:val="000000"/>
-                <w:shd w:fill="auto" w:val="clear"/>
-              </w:rPr>
-            </w:pPr>
-          </w:p>
-          <w:p>
-            <w:pPr>
-              <w:spacing w:after="0" w:line="276" w:lineRule="auto"/>
-              <w:jc w:val="left"/>
-              <w:rPr>
-                <w:color w:val="000000"/>
-                <w:shd w:fill="auto" w:val="clear"/>
-              </w:rPr>
-              <w:pStyle w:val="P68B1DB1-Normal3"/>
-            </w:pPr>
-            <w:r>
-              <w:t>PLAY</w:t>
-            </w:r>
-          </w:p>
-          <w:p>
-            <w:pPr>
-              <w:spacing w:after="0" w:line="276" w:lineRule="auto"/>
-              <w:jc w:val="left"/>
-              <w:rPr>
-                <w:color w:val="000000"/>
-                <w:shd w:fill="auto" w:val="clear"/>
-              </w:rPr>
-            </w:pPr>
-          </w:p>
-          <w:p>
-            <w:pPr>
-              <w:spacing w:after="0" w:line="276" w:lineRule="auto"/>
-              <w:jc w:val="left"/>
-              <w:rPr>
-                <w:color w:val="000000"/>
-                <w:shd w:fill="auto" w:val="clear"/>
-              </w:rPr>
-              <w:pStyle w:val="P68B1DB1-Normal3"/>
-            </w:pPr>
-            <w:r>
-              <w:t>STAY</w:t>
+              <w:t xml:space="preserve">Vandag se les gaan daaroor om een-tot-een-tyd met jou kind te spandeer. Om spesiale tyd saam met jou kind te spandeer, sal hom/haar gewaardeer en geliefd laat voel. </w:t>
+              <w:br w:type="textWrapping"/>
+              <w:t xml:space="preserve">Dit sal ook vertroue en respek bevorder, en kinders ondersteun in die aanleer van nuwe dinge. ✨</w:t>
+            </w:r>
+          </w:p>
+          <w:p>
+            <w:pPr>
+              <w:spacing w:after="0" w:line="276" w:lineRule="auto"/>
+              <w:jc w:val="left"/>
+              <w:rPr>
+                <w:color w:val="000000"/>
+                <w:shd w:fill="auto" w:val="clear"/>
+              </w:rPr>
+              <w:pStyle w:val="P68B1DB1-Normal3"/>
+            </w:pPr>
+            <w:r>
+              <w:t xml:space="preserve">Hier volg drie wenke om die meeste te maak van een-tot-een-tyd saam met jou kind:</w:t>
+              <w:br w:type="textWrapping"/>
+              <w:t xml:space="preserve"> DAG,</w:t>
+              <w:br w:type="textWrapping"/>
+              <w:t xml:space="preserve"> SPEEL,</w:t>
+              <w:br w:type="textWrapping"/>
+              <w:t xml:space="preserve"> en BLY</w:t>
+            </w:r>
+          </w:p>
+          <w:p>
+            <w:pPr>
+              <w:spacing w:after="0" w:line="276" w:lineRule="auto"/>
+              <w:jc w:val="left"/>
+              <w:rPr>
+                <w:color w:val="000000"/>
+                <w:shd w:fill="auto" w:val="clear"/>
+              </w:rPr>
+              <w:pStyle w:val="P68B1DB1-Normal3"/>
+            </w:pPr>
+            <w:r>
+              <w:t xml:space="preserve">Kom ons begin!</w:t>
+            </w:r>
+          </w:p>
+        </w:tc>
+        <w:tc>
+          <w:tcPr>
+            <w:shd w:fill="auto" w:val="clear"/>
+            <w:tcMar>
+              <w:top w:w="100.0" w:type="dxa"/>
+              <w:left w:w="100.0" w:type="dxa"/>
+              <w:bottom w:w="100.0" w:type="dxa"/>
+              <w:right w:w="100.0" w:type="dxa"/>
+            </w:tcMar>
+            <w:vAlign w:val="top"/>
+          </w:tcPr>
+          <w:p>
+            <w:pPr>
+              <w:spacing w:after="0" w:line="276" w:lineRule="auto"/>
+              <w:jc w:val="left"/>
+              <w:rPr>
+                <w:color w:val="000000"/>
+                <w:shd w:fill="auto" w:val="clear"/>
+              </w:rPr>
+              <w:pStyle w:val="P68B1DB1-Normal3"/>
+            </w:pPr>
+            <w:r>
+              <w:t xml:space="preserve">Spandeer Een-tot-Een-tyd saam met my Kind</w:t>
+            </w:r>
+          </w:p>
+          <w:p>
+            <w:pPr>
+              <w:spacing w:after="0" w:line="276" w:lineRule="auto"/>
+              <w:jc w:val="left"/>
+              <w:rPr>
+                <w:color w:val="000000"/>
+                <w:shd w:fill="auto" w:val="clear"/>
+              </w:rPr>
+            </w:pPr>
+          </w:p>
+          <w:p>
+            <w:pPr>
+              <w:spacing w:after="0" w:line="276" w:lineRule="auto"/>
+              <w:jc w:val="left"/>
+              <w:rPr>
+                <w:color w:val="000000"/>
+                <w:shd w:fill="auto" w:val="clear"/>
+              </w:rPr>
+              <w:pStyle w:val="P68B1DB1-Normal3"/>
+            </w:pPr>
+            <w:r>
+              <w:t>DAG</w:t>
+            </w:r>
+          </w:p>
+          <w:p>
+            <w:pPr>
+              <w:spacing w:after="0" w:line="276" w:lineRule="auto"/>
+              <w:jc w:val="left"/>
+              <w:rPr>
+                <w:color w:val="000000"/>
+                <w:shd w:fill="auto" w:val="clear"/>
+              </w:rPr>
+            </w:pPr>
+          </w:p>
+          <w:p>
+            <w:pPr>
+              <w:spacing w:after="0" w:line="276" w:lineRule="auto"/>
+              <w:jc w:val="left"/>
+              <w:rPr>
+                <w:color w:val="000000"/>
+                <w:shd w:fill="auto" w:val="clear"/>
+              </w:rPr>
+              <w:pStyle w:val="P68B1DB1-Normal3"/>
+            </w:pPr>
+            <w:r>
+              <w:t>SPEEL</w:t>
+            </w:r>
+          </w:p>
+          <w:p>
+            <w:pPr>
+              <w:spacing w:after="0" w:line="276" w:lineRule="auto"/>
+              <w:jc w:val="left"/>
+              <w:rPr>
+                <w:color w:val="000000"/>
+                <w:shd w:fill="auto" w:val="clear"/>
+              </w:rPr>
+            </w:pPr>
+          </w:p>
+          <w:p>
+            <w:pPr>
+              <w:spacing w:after="0" w:line="276" w:lineRule="auto"/>
+              <w:jc w:val="left"/>
+              <w:rPr>
+                <w:color w:val="000000"/>
+                <w:shd w:fill="auto" w:val="clear"/>
+              </w:rPr>
+              <w:pStyle w:val="P68B1DB1-Normal3"/>
+            </w:pPr>
+            <w:r>
+              <w:t>BLY</w:t>
             </w:r>
           </w:p>
         </w:tc>
@@ -431,60 +431,60 @@
               <w:pStyle w:val="P68B1DB1-Normal3"/>
             </w:pPr>
             <w:r>
-              <w:t xml:space="preserve">The first tip is Day:</w:t>
-              <w:br w:type="textWrapping"/>
-              <w:br w:type="textWrapping"/>
-              <w:t xml:space="preserve">Try to spend 5 minutes or more with your child EVERY day!</w:t>
-            </w:r>
-          </w:p>
-        </w:tc>
-        <w:tc>
-          <w:tcPr>
-            <w:shd w:fill="auto" w:val="clear"/>
-            <w:tcMar>
-              <w:top w:w="100.0" w:type="dxa"/>
-              <w:left w:w="100.0" w:type="dxa"/>
-              <w:bottom w:w="100.0" w:type="dxa"/>
-              <w:right w:w="100.0" w:type="dxa"/>
-            </w:tcMar>
-            <w:vAlign w:val="top"/>
-          </w:tcPr>
-          <w:p>
-            <w:pPr>
-              <w:spacing w:after="0" w:line="276" w:lineRule="auto"/>
-              <w:jc w:val="left"/>
-              <w:rPr>
-                <w:color w:val="000000"/>
-                <w:shd w:fill="auto" w:val="clear"/>
-              </w:rPr>
-              <w:pStyle w:val="P68B1DB1-Normal3"/>
-            </w:pPr>
-            <w:r>
-              <w:t>DAY</w:t>
-            </w:r>
-          </w:p>
-          <w:p>
-            <w:pPr>
-              <w:spacing w:after="0" w:line="276" w:lineRule="auto"/>
-              <w:jc w:val="left"/>
-              <w:rPr>
-                <w:color w:val="000000"/>
-                <w:shd w:fill="auto" w:val="clear"/>
-              </w:rPr>
-            </w:pPr>
-          </w:p>
-          <w:p>
-            <w:pPr>
-              <w:spacing w:after="0" w:line="276" w:lineRule="auto"/>
-              <w:jc w:val="left"/>
-              <w:rPr>
-                <w:color w:val="000000"/>
-                <w:shd w:fill="auto" w:val="clear"/>
-              </w:rPr>
-              <w:pStyle w:val="P68B1DB1-Normal3"/>
-            </w:pPr>
-            <w:r>
-              <w:t xml:space="preserve">5 minutes or more every day!</w:t>
+              <w:t xml:space="preserve">Die eerste wenk is Dag:</w:t>
+              <w:br w:type="textWrapping"/>
+              <w:br w:type="textWrapping"/>
+              <w:t xml:space="preserve">Probeer om ELKE dag 5 minute of meer saam met jou kind te spandeer!</w:t>
+            </w:r>
+          </w:p>
+        </w:tc>
+        <w:tc>
+          <w:tcPr>
+            <w:shd w:fill="auto" w:val="clear"/>
+            <w:tcMar>
+              <w:top w:w="100.0" w:type="dxa"/>
+              <w:left w:w="100.0" w:type="dxa"/>
+              <w:bottom w:w="100.0" w:type="dxa"/>
+              <w:right w:w="100.0" w:type="dxa"/>
+            </w:tcMar>
+            <w:vAlign w:val="top"/>
+          </w:tcPr>
+          <w:p>
+            <w:pPr>
+              <w:spacing w:after="0" w:line="276" w:lineRule="auto"/>
+              <w:jc w:val="left"/>
+              <w:rPr>
+                <w:color w:val="000000"/>
+                <w:shd w:fill="auto" w:val="clear"/>
+              </w:rPr>
+              <w:pStyle w:val="P68B1DB1-Normal3"/>
+            </w:pPr>
+            <w:r>
+              <w:t>DAG</w:t>
+            </w:r>
+          </w:p>
+          <w:p>
+            <w:pPr>
+              <w:spacing w:after="0" w:line="276" w:lineRule="auto"/>
+              <w:jc w:val="left"/>
+              <w:rPr>
+                <w:color w:val="000000"/>
+                <w:shd w:fill="auto" w:val="clear"/>
+              </w:rPr>
+            </w:pPr>
+          </w:p>
+          <w:p>
+            <w:pPr>
+              <w:spacing w:after="0" w:line="276" w:lineRule="auto"/>
+              <w:jc w:val="left"/>
+              <w:rPr>
+                <w:color w:val="000000"/>
+                <w:shd w:fill="auto" w:val="clear"/>
+              </w:rPr>
+              <w:pStyle w:val="P68B1DB1-Normal3"/>
+            </w:pPr>
+            <w:r>
+              <w:t xml:space="preserve">5 minute of meer elke dag!</w:t>
             </w:r>
           </w:p>
         </w:tc>
@@ -538,71 +538,71 @@
               <w:pStyle w:val="P68B1DB1-Normal3"/>
             </w:pPr>
             <w:r>
-              <w:t xml:space="preserve">The second tip is Play.</w:t>
-            </w:r>
-          </w:p>
-          <w:p>
-            <w:pPr>
-              <w:spacing w:after="0" w:line="276" w:lineRule="auto"/>
-              <w:jc w:val="left"/>
-              <w:rPr>
-                <w:color w:val="000000"/>
-                <w:shd w:fill="auto" w:val="clear"/>
-              </w:rPr>
-              <w:pStyle w:val="P68B1DB1-Normal3"/>
-            </w:pPr>
-            <w:r>
-              <w:t xml:space="preserve">Ask your child if they want to spend one-on-one time with you. Let them choose what to do or talk about. Explore different activities together. Remember to have fun! </w:t>
-            </w:r>
-          </w:p>
-        </w:tc>
-        <w:tc>
-          <w:tcPr>
-            <w:shd w:fill="auto" w:val="clear"/>
-            <w:tcMar>
-              <w:top w:w="100.0" w:type="dxa"/>
-              <w:left w:w="100.0" w:type="dxa"/>
-              <w:bottom w:w="100.0" w:type="dxa"/>
-              <w:right w:w="100.0" w:type="dxa"/>
-            </w:tcMar>
-            <w:vAlign w:val="top"/>
-          </w:tcPr>
-          <w:p>
-            <w:pPr>
-              <w:spacing w:after="0" w:line="276" w:lineRule="auto"/>
-              <w:jc w:val="left"/>
-              <w:rPr>
-                <w:color w:val="000000"/>
-                <w:shd w:fill="auto" w:val="clear"/>
-              </w:rPr>
-              <w:pStyle w:val="P68B1DB1-Normal3"/>
-            </w:pPr>
-            <w:r>
-              <w:t>PLAY</w:t>
-            </w:r>
-          </w:p>
-          <w:p>
-            <w:pPr>
-              <w:spacing w:after="0" w:line="276" w:lineRule="auto"/>
-              <w:jc w:val="left"/>
-              <w:rPr>
-                <w:color w:val="000000"/>
-                <w:shd w:fill="auto" w:val="clear"/>
-              </w:rPr>
-            </w:pPr>
-          </w:p>
-          <w:p>
-            <w:pPr>
-              <w:spacing w:after="0" w:line="276" w:lineRule="auto"/>
-              <w:jc w:val="left"/>
-              <w:rPr>
-                <w:color w:val="000000"/>
-                <w:shd w:fill="auto" w:val="clear"/>
-              </w:rPr>
-              <w:pStyle w:val="P68B1DB1-Normal3"/>
-            </w:pPr>
-            <w:r>
-              <w:t xml:space="preserve">Let your child choose the activity</w:t>
+              <w:t xml:space="preserve">Die tweede wenk is Speel.</w:t>
+            </w:r>
+          </w:p>
+          <w:p>
+            <w:pPr>
+              <w:spacing w:after="0" w:line="276" w:lineRule="auto"/>
+              <w:jc w:val="left"/>
+              <w:rPr>
+                <w:color w:val="000000"/>
+                <w:shd w:fill="auto" w:val="clear"/>
+              </w:rPr>
+              <w:pStyle w:val="P68B1DB1-Normal3"/>
+            </w:pPr>
+            <w:r>
+              <w:t xml:space="preserve">Vra jou kind of hy/sy een-tot-een-tyd met jou wil spandeer. Laat hom/haar kies wat om te doen of waaroor om te praat. Verken verskillende aktiwiteite saam. Onthou om pret te hê! </w:t>
+            </w:r>
+          </w:p>
+        </w:tc>
+        <w:tc>
+          <w:tcPr>
+            <w:shd w:fill="auto" w:val="clear"/>
+            <w:tcMar>
+              <w:top w:w="100.0" w:type="dxa"/>
+              <w:left w:w="100.0" w:type="dxa"/>
+              <w:bottom w:w="100.0" w:type="dxa"/>
+              <w:right w:w="100.0" w:type="dxa"/>
+            </w:tcMar>
+            <w:vAlign w:val="top"/>
+          </w:tcPr>
+          <w:p>
+            <w:pPr>
+              <w:spacing w:after="0" w:line="276" w:lineRule="auto"/>
+              <w:jc w:val="left"/>
+              <w:rPr>
+                <w:color w:val="000000"/>
+                <w:shd w:fill="auto" w:val="clear"/>
+              </w:rPr>
+              <w:pStyle w:val="P68B1DB1-Normal3"/>
+            </w:pPr>
+            <w:r>
+              <w:t>SPEEL</w:t>
+            </w:r>
+          </w:p>
+          <w:p>
+            <w:pPr>
+              <w:spacing w:after="0" w:line="276" w:lineRule="auto"/>
+              <w:jc w:val="left"/>
+              <w:rPr>
+                <w:color w:val="000000"/>
+                <w:shd w:fill="auto" w:val="clear"/>
+              </w:rPr>
+            </w:pPr>
+          </w:p>
+          <w:p>
+            <w:pPr>
+              <w:spacing w:after="0" w:line="276" w:lineRule="auto"/>
+              <w:jc w:val="left"/>
+              <w:rPr>
+                <w:color w:val="000000"/>
+                <w:shd w:fill="auto" w:val="clear"/>
+              </w:rPr>
+              <w:pStyle w:val="P68B1DB1-Normal3"/>
+            </w:pPr>
+            <w:r>
+              <w:t xml:space="preserve">Laat jou kind die aktiwiteit kies</w:t>
             </w:r>
           </w:p>
         </w:tc>
@@ -656,80 +656,80 @@
               <w:pStyle w:val="P68B1DB1-Normal3"/>
             </w:pPr>
             <w:r>
-              <w:t xml:space="preserve">Our final tip is Stay. Stay focused on your child.  </w:t>
-              <w:br w:type="textWrapping"/>
-            </w:r>
-          </w:p>
-          <w:p>
-            <w:pPr>
-              <w:spacing w:after="0" w:line="276" w:lineRule="auto"/>
-              <w:jc w:val="left"/>
-              <w:rPr>
-                <w:color w:val="000000"/>
-                <w:shd w:fill="auto" w:val="clear"/>
-              </w:rPr>
-              <w:pStyle w:val="P68B1DB1-Normal3"/>
-            </w:pPr>
-            <w:r>
-              <w:t xml:space="preserve">Switch off the TV, put aside phones and remove distractions. </w:t>
-              <w:br w:type="textWrapping"/>
-              <w:br w:type="textWrapping"/>
-              <w:t xml:space="preserve">Look at your child. Nod or say “I see” to show you are really paying attention. </w:t>
-              <w:br w:type="textWrapping"/>
-              <w:br w:type="textWrapping"/>
-              <w:t xml:space="preserve">Accept your child and avoid judgement. </w:t>
-              <w:br w:type="textWrapping"/>
-              <w:t xml:space="preserve">Respond to your child when they communicate with you. Your child may use gestures, full sentences, movements, and sounds to communicate with you. It shows you are really paying attention to them.</w:t>
-            </w:r>
-          </w:p>
-        </w:tc>
-        <w:tc>
-          <w:tcPr>
-            <w:shd w:fill="auto" w:val="clear"/>
-            <w:tcMar>
-              <w:top w:w="100.0" w:type="dxa"/>
-              <w:left w:w="100.0" w:type="dxa"/>
-              <w:bottom w:w="100.0" w:type="dxa"/>
-              <w:right w:w="100.0" w:type="dxa"/>
-            </w:tcMar>
-            <w:vAlign w:val="top"/>
-          </w:tcPr>
-          <w:p>
-            <w:pPr>
-              <w:spacing w:after="0" w:line="276" w:lineRule="auto"/>
-              <w:jc w:val="left"/>
-              <w:rPr>
-                <w:color w:val="000000"/>
-                <w:shd w:fill="auto" w:val="clear"/>
-              </w:rPr>
-              <w:pStyle w:val="P68B1DB1-Normal3"/>
-            </w:pPr>
-            <w:r>
-              <w:t>STAY</w:t>
-            </w:r>
-          </w:p>
-          <w:p>
-            <w:pPr>
-              <w:spacing w:after="0" w:line="276" w:lineRule="auto"/>
-              <w:jc w:val="left"/>
-              <w:rPr>
-                <w:color w:val="000000"/>
-                <w:shd w:fill="auto" w:val="clear"/>
-              </w:rPr>
-            </w:pPr>
-          </w:p>
-          <w:p>
-            <w:pPr>
-              <w:spacing w:after="0" w:line="276" w:lineRule="auto"/>
-              <w:jc w:val="left"/>
-              <w:rPr>
-                <w:color w:val="000000"/>
-                <w:shd w:fill="auto" w:val="clear"/>
-              </w:rPr>
-              <w:pStyle w:val="P68B1DB1-Normal3"/>
-            </w:pPr>
-            <w:r>
-              <w:t xml:space="preserve">Focus on your child</w:t>
+              <w:t xml:space="preserve">Ons finale wenk is Bly. Bly gefokus op jou kind.  </w:t>
+              <w:br w:type="textWrapping"/>
+            </w:r>
+          </w:p>
+          <w:p>
+            <w:pPr>
+              <w:spacing w:after="0" w:line="276" w:lineRule="auto"/>
+              <w:jc w:val="left"/>
+              <w:rPr>
+                <w:color w:val="000000"/>
+                <w:shd w:fill="auto" w:val="clear"/>
+              </w:rPr>
+              <w:pStyle w:val="P68B1DB1-Normal3"/>
+            </w:pPr>
+            <w:r>
+              <w:t xml:space="preserve">Skakel af die TV, sit fone weg en verwyder afleidings. </w:t>
+              <w:br w:type="textWrapping"/>
+              <w:br w:type="textWrapping"/>
+              <w:t xml:space="preserve">Kyk na jou kind. Knik of sê "Ek sien" om te wys jy gee regtig aandag. </w:t>
+              <w:br w:type="textWrapping"/>
+              <w:br w:type="textWrapping"/>
+              <w:t xml:space="preserve">Aanvaar jou kind en vermy oordeel. </w:t>
+              <w:br w:type="textWrapping"/>
+              <w:t xml:space="preserve">Reageer op jou kind wanneer hy/sy met jou kommunikeer. Jou kind kan gebare, volsinne, bewegings of geluide gebruik om met jou te kommunikeer. Dit wys dat jy regtig aan hom/haar aandag gee.</w:t>
+            </w:r>
+          </w:p>
+        </w:tc>
+        <w:tc>
+          <w:tcPr>
+            <w:shd w:fill="auto" w:val="clear"/>
+            <w:tcMar>
+              <w:top w:w="100.0" w:type="dxa"/>
+              <w:left w:w="100.0" w:type="dxa"/>
+              <w:bottom w:w="100.0" w:type="dxa"/>
+              <w:right w:w="100.0" w:type="dxa"/>
+            </w:tcMar>
+            <w:vAlign w:val="top"/>
+          </w:tcPr>
+          <w:p>
+            <w:pPr>
+              <w:spacing w:after="0" w:line="276" w:lineRule="auto"/>
+              <w:jc w:val="left"/>
+              <w:rPr>
+                <w:color w:val="000000"/>
+                <w:shd w:fill="auto" w:val="clear"/>
+              </w:rPr>
+              <w:pStyle w:val="P68B1DB1-Normal3"/>
+            </w:pPr>
+            <w:r>
+              <w:t>BLY</w:t>
+            </w:r>
+          </w:p>
+          <w:p>
+            <w:pPr>
+              <w:spacing w:after="0" w:line="276" w:lineRule="auto"/>
+              <w:jc w:val="left"/>
+              <w:rPr>
+                <w:color w:val="000000"/>
+                <w:shd w:fill="auto" w:val="clear"/>
+              </w:rPr>
+            </w:pPr>
+          </w:p>
+          <w:p>
+            <w:pPr>
+              <w:spacing w:after="0" w:line="276" w:lineRule="auto"/>
+              <w:jc w:val="left"/>
+              <w:rPr>
+                <w:color w:val="000000"/>
+                <w:shd w:fill="auto" w:val="clear"/>
+              </w:rPr>
+              <w:pStyle w:val="P68B1DB1-Normal3"/>
+            </w:pPr>
+            <w:r>
+              <w:t xml:space="preserve">Fokus op jou kind</w:t>
             </w:r>
           </w:p>
         </w:tc>
@@ -783,7 +783,7 @@
               <w:pStyle w:val="P68B1DB1-Normal3"/>
             </w:pPr>
             <w:r>
-              <w:t xml:space="preserve">Remember these tips when spending one-on-one time with your child: </w:t>
+              <w:t xml:space="preserve">Onthou hierdie wenke wanneer jy een-tot-een-tyd met jou kind spandeer: </w:t>
             </w:r>
           </w:p>
           <w:p>

</xml_diff>